<commit_message>
Connection between all guis
</commit_message>
<xml_diff>
--- a/src/resources/Scrum #1.docx
+++ b/src/resources/Scrum #1.docx
@@ -1,42 +1,59 @@
 
 <file path=word/document.xml><?xml version="1.0" encoding="utf-8"?>
-<w:document xmlns:wpc="http://schemas.microsoft.com/office/word/2010/wordprocessingCanvas" xmlns:cx="http://schemas.microsoft.com/office/drawing/2014/chartex" xmlns:cx1="http://schemas.microsoft.com/office/drawing/2015/9/8/chartex" xmlns:cx2="http://schemas.microsoft.com/office/drawing/2015/10/21/chartex" xmlns:cx3="http://schemas.microsoft.com/office/drawing/2016/5/9/chartex" xmlns:cx4="http://schemas.microsoft.com/office/drawing/2016/5/10/chartex" xmlns:cx5="http://schemas.microsoft.com/office/drawing/2016/5/11/chartex" xmlns:cx6="http://schemas.microsoft.com/office/drawing/2016/5/12/chartex" xmlns:cx7="http://schemas.microsoft.com/office/drawing/2016/5/13/chartex" xmlns:cx8="http://schemas.microsoft.com/office/drawing/2016/5/14/chartex" xmlns:mc="http://schemas.openxmlformats.org/markup-compatibility/2006" xmlns:aink="http://schemas.microsoft.com/office/drawing/2016/ink" xmlns:am3d="http://schemas.microsoft.com/office/drawing/2017/model3d" xmlns:o="urn:schemas-microsoft-com:office:office" xmlns:r="http://schemas.openxmlformats.org/officeDocument/2006/relationships" xmlns:m="http://schemas.openxmlformats.org/officeDocument/2006/math" xmlns:v="urn:schemas-microsoft-com:vml" xmlns:wp14="http://schemas.microsoft.com/office/word/2010/wordprocessingDrawing" xmlns:wp="http://schemas.openxmlformats.org/drawingml/2006/wordprocessingDrawing" xmlns:w10="urn:schemas-microsoft-com:office:word" xmlns:w="http://schemas.openxmlformats.org/wordprocessingml/2006/main" xmlns:w14="http://schemas.microsoft.com/office/word/2010/wordml" xmlns:w15="http://schemas.microsoft.com/office/word/2012/wordml" xmlns:w16cid="http://schemas.microsoft.com/office/word/2016/wordml/cid" xmlns:w16se="http://schemas.microsoft.com/office/word/2015/wordml/symex" xmlns:wpg="http://schemas.microsoft.com/office/word/2010/wordprocessingGroup" xmlns:wpi="http://schemas.microsoft.com/office/word/2010/wordprocessingInk" xmlns:wne="http://schemas.microsoft.com/office/word/2006/wordml" xmlns:wps="http://schemas.microsoft.com/office/word/2010/wordprocessingShape" mc:Ignorable="w14 w15 w16se w16cid wp14">
+<w:document xmlns:o="urn:schemas-microsoft-com:office:office" xmlns:r="http://schemas.openxmlformats.org/officeDocument/2006/relationships" xmlns:v="urn:schemas-microsoft-com:vml" xmlns:w="http://schemas.openxmlformats.org/wordprocessingml/2006/main" xmlns:w10="urn:schemas-microsoft-com:office:word" xmlns:wp="http://schemas.openxmlformats.org/drawingml/2006/wordprocessingDrawing" xmlns:wps="http://schemas.microsoft.com/office/word/2010/wordprocessingShape" xmlns:wpg="http://schemas.microsoft.com/office/word/2010/wordprocessingGroup" xmlns:mc="http://schemas.openxmlformats.org/markup-compatibility/2006" xmlns:wp14="http://schemas.microsoft.com/office/word/2010/wordprocessingDrawing" xmlns:w14="http://schemas.microsoft.com/office/word/2010/wordml" mc:Ignorable="w14 wp14">
   <w:body>
     <w:tbl>
       <w:tblPr>
         <w:tblStyle w:val="PlainTable1"/>
-        <w:tblW w:w="0" w:type="auto"/>
-        <w:tblLook w:val="04A0" w:firstRow="1" w:lastRow="0" w:firstColumn="1" w:lastColumn="0" w:noHBand="0" w:noVBand="1"/>
+        <w:tblW w:w="9350" w:type="dxa"/>
+        <w:jc w:val="left"/>
+        <w:tblInd w:w="0" w:type="dxa"/>
+        <w:tblCellMar>
+          <w:top w:w="0" w:type="dxa"/>
+          <w:left w:w="108" w:type="dxa"/>
+          <w:bottom w:w="0" w:type="dxa"/>
+          <w:right w:w="108" w:type="dxa"/>
+        </w:tblCellMar>
+        <w:tblLook w:noVBand="1" w:val="04a0" w:noHBand="0" w:lastColumn="0" w:firstColumn="1" w:lastRow="0" w:firstRow="1"/>
       </w:tblPr>
       <w:tblGrid>
-        <w:gridCol w:w="3345"/>
+        <w:gridCol w:w="3344"/>
         <w:gridCol w:w="3292"/>
-        <w:gridCol w:w="2713"/>
+        <w:gridCol w:w="2714"/>
       </w:tblGrid>
       <w:tr>
         <w:trPr>
+          <w:trHeight w:val="1584" w:hRule="atLeast"/>
           <w:cnfStyle w:val="100000000000" w:firstRow="1" w:lastRow="0" w:firstColumn="0" w:lastColumn="0" w:oddVBand="0" w:evenVBand="0" w:oddHBand="0" w:evenHBand="0" w:firstRowFirstColumn="0" w:firstRowLastColumn="0" w:lastRowFirstColumn="0" w:lastRowLastColumn="0"/>
-          <w:trHeight w:val="1584"/>
         </w:trPr>
         <w:tc>
           <w:tcPr>
+            <w:tcW w:w="3344" w:type="dxa"/>
             <w:cnfStyle w:val="001000000000" w:firstRow="0" w:lastRow="0" w:firstColumn="1" w:lastColumn="0" w:oddVBand="0" w:evenVBand="0" w:oddHBand="0" w:evenHBand="0" w:firstRowFirstColumn="0" w:firstRowLastColumn="0" w:lastRowFirstColumn="0" w:lastRowLastColumn="0"/>
-            <w:tcW w:w="3572" w:type="dxa"/>
+            <w:tcBorders/>
+            <w:shd w:fill="auto" w:val="clear"/>
+            <w:tcMar>
+              <w:left w:w="108" w:type="dxa"/>
+            </w:tcMar>
             <w:vAlign w:val="center"/>
           </w:tcPr>
           <w:p>
             <w:pPr>
+              <w:pStyle w:val="Normal"/>
+              <w:spacing w:lineRule="auto" w:line="240" w:before="0" w:after="0"/>
               <w:jc w:val="center"/>
               <w:rPr>
                 <w:rFonts w:ascii="Times New Roman" w:hAnsi="Times New Roman" w:cs="Times New Roman"/>
-                <w:b w:val="0"/>
+                <w:b w:val="false"/>
+                <w:b w:val="false"/>
                 <w:sz w:val="36"/>
               </w:rPr>
             </w:pPr>
             <w:r>
               <w:rPr>
-                <w:rFonts w:ascii="Times New Roman" w:hAnsi="Times New Roman" w:cs="Times New Roman"/>
-                <w:b w:val="0"/>
+                <w:rFonts w:cs="Times New Roman" w:ascii="Times New Roman" w:hAnsi="Times New Roman"/>
+                <w:b w:val="false"/>
+                <w:bCs/>
                 <w:sz w:val="36"/>
               </w:rPr>
               <w:t>Tutor Tools</w:t>
@@ -45,11 +62,18 @@
         </w:tc>
         <w:tc>
           <w:tcPr>
-            <w:tcW w:w="2889" w:type="dxa"/>
+            <w:tcW w:w="3292" w:type="dxa"/>
+            <w:tcBorders/>
+            <w:shd w:fill="auto" w:val="clear"/>
+            <w:tcMar>
+              <w:left w:w="108" w:type="dxa"/>
+            </w:tcMar>
             <w:vAlign w:val="center"/>
           </w:tcPr>
           <w:p>
             <w:pPr>
+              <w:pStyle w:val="Normal"/>
+              <w:spacing w:lineRule="auto" w:line="240" w:before="0" w:after="0"/>
               <w:cnfStyle w:val="100000000000" w:firstRow="1" w:lastRow="0" w:firstColumn="0" w:lastColumn="0" w:oddVBand="0" w:evenVBand="0" w:oddHBand="0" w:evenHBand="0" w:firstRowFirstColumn="0" w:firstRowLastColumn="0" w:lastRowFirstColumn="0" w:lastRowLastColumn="0"/>
               <w:rPr>
                 <w:rFonts w:ascii="Times New Roman" w:hAnsi="Times New Roman" w:cs="Times New Roman"/>
@@ -57,13 +81,14 @@
             </w:pPr>
             <w:r>
               <w:rPr>
-                <w:noProof/>
+                <w:b/>
+                <w:bCs/>
               </w:rPr>
               <w:drawing>
-                <wp:inline distT="0" distB="0" distL="0" distR="0" wp14:anchorId="25EC233A" wp14:editId="0C4928F3">
-                  <wp:extent cx="1953433" cy="530111"/>
-                  <wp:effectExtent l="0" t="0" r="0" b="3810"/>
-                  <wp:docPr id="1" name="Picture 1"/>
+                <wp:inline distT="0" distB="3810" distL="0" distR="0">
+                  <wp:extent cx="1953260" cy="530225"/>
+                  <wp:effectExtent l="0" t="0" r="0" b="0"/>
+                  <wp:docPr id="1" name="Picture 1" descr=""/>
                   <wp:cNvGraphicFramePr>
                     <a:graphicFrameLocks xmlns:a="http://schemas.openxmlformats.org/drawingml/2006/main" noChangeAspect="1"/>
                   </wp:cNvGraphicFramePr>
@@ -71,20 +96,13 @@
                     <a:graphicData uri="http://schemas.openxmlformats.org/drawingml/2006/picture">
                       <pic:pic xmlns:pic="http://schemas.openxmlformats.org/drawingml/2006/picture">
                         <pic:nvPicPr>
-                          <pic:cNvPr id="0" name="Picture 1"/>
+                          <pic:cNvPr id="1" name="Picture 1" descr=""/>
                           <pic:cNvPicPr>
                             <a:picLocks noChangeAspect="1" noChangeArrowheads="1"/>
                           </pic:cNvPicPr>
                         </pic:nvPicPr>
                         <pic:blipFill>
-                          <a:blip r:embed="rId5" cstate="print">
-                            <a:extLst>
-                              <a:ext uri="{28A0092B-C50C-407E-A947-70E740481C1C}">
-                                <a14:useLocalDpi xmlns:a14="http://schemas.microsoft.com/office/drawing/2010/main" val="0"/>
-                              </a:ext>
-                            </a:extLst>
-                          </a:blip>
-                          <a:srcRect/>
+                          <a:blip r:embed="rId2"/>
                           <a:stretch>
                             <a:fillRect/>
                           </a:stretch>
@@ -92,15 +110,11 @@
                         <pic:spPr bwMode="auto">
                           <a:xfrm>
                             <a:off x="0" y="0"/>
-                            <a:ext cx="2024342" cy="549354"/>
+                            <a:ext cx="1953260" cy="530225"/>
                           </a:xfrm>
                           <a:prstGeom prst="rect">
                             <a:avLst/>
                           </a:prstGeom>
-                          <a:noFill/>
-                          <a:ln>
-                            <a:noFill/>
-                          </a:ln>
                         </pic:spPr>
                       </pic:pic>
                     </a:graphicData>
@@ -112,48 +126,57 @@
         </w:tc>
         <w:tc>
           <w:tcPr>
-            <w:tcW w:w="2889" w:type="dxa"/>
+            <w:tcW w:w="2714" w:type="dxa"/>
+            <w:tcBorders/>
+            <w:shd w:fill="auto" w:val="clear"/>
+            <w:tcMar>
+              <w:left w:w="108" w:type="dxa"/>
+            </w:tcMar>
             <w:vAlign w:val="center"/>
           </w:tcPr>
           <w:p>
             <w:pPr>
+              <w:pStyle w:val="Normal"/>
+              <w:spacing w:lineRule="auto" w:line="240" w:before="0" w:after="0"/>
               <w:jc w:val="right"/>
               <w:cnfStyle w:val="100000000000" w:firstRow="1" w:lastRow="0" w:firstColumn="0" w:lastColumn="0" w:oddVBand="0" w:evenVBand="0" w:oddHBand="0" w:evenHBand="0" w:firstRowFirstColumn="0" w:firstRowLastColumn="0" w:lastRowFirstColumn="0" w:lastRowLastColumn="0"/>
               <w:rPr>
                 <w:rFonts w:ascii="Times New Roman" w:hAnsi="Times New Roman" w:cs="Times New Roman"/>
               </w:rPr>
             </w:pPr>
-            <w:r>
-              <w:rPr>
-                <w:rFonts w:ascii="Times New Roman" w:hAnsi="Times New Roman" w:cs="Times New Roman"/>
+            <w:bookmarkStart w:id="0" w:name="_GoBack"/>
+            <w:bookmarkEnd w:id="0"/>
+            <w:r>
+              <w:rPr>
+                <w:rFonts w:cs="Times New Roman" w:ascii="Times New Roman" w:hAnsi="Times New Roman"/>
+                <w:b/>
+                <w:bCs/>
                 <w:sz w:val="28"/>
               </w:rPr>
-              <w:t>Scrum #</w:t>
-            </w:r>
-            <w:r>
-              <w:rPr>
-                <w:rFonts w:ascii="Times New Roman" w:hAnsi="Times New Roman" w:cs="Times New Roman"/>
-                <w:sz w:val="28"/>
-              </w:rPr>
-              <w:t>1</w:t>
-            </w:r>
-          </w:p>
-        </w:tc>
-        <w:bookmarkStart w:id="0" w:name="_GoBack"/>
-        <w:bookmarkEnd w:id="0"/>
+              <w:t>Scrum #1</w:t>
+            </w:r>
+          </w:p>
+        </w:tc>
       </w:tr>
       <w:tr>
         <w:trPr>
+          <w:trHeight w:val="557" w:hRule="atLeast"/>
           <w:cnfStyle w:val="000000100000" w:firstRow="0" w:lastRow="0" w:firstColumn="0" w:lastColumn="0" w:oddVBand="0" w:evenVBand="0" w:oddHBand="1" w:evenHBand="0" w:firstRowFirstColumn="0" w:firstRowLastColumn="0" w:lastRowFirstColumn="0" w:lastRowLastColumn="0"/>
-          <w:trHeight w:val="557"/>
         </w:trPr>
         <w:tc>
           <w:tcPr>
+            <w:tcW w:w="3344" w:type="dxa"/>
             <w:cnfStyle w:val="001000000000" w:firstRow="0" w:lastRow="0" w:firstColumn="1" w:lastColumn="0" w:oddVBand="0" w:evenVBand="0" w:oddHBand="0" w:evenHBand="0" w:firstRowFirstColumn="0" w:firstRowLastColumn="0" w:lastRowFirstColumn="0" w:lastRowLastColumn="0"/>
-            <w:tcW w:w="3572" w:type="dxa"/>
-          </w:tcPr>
-          <w:p>
-            <w:pPr>
+            <w:tcBorders/>
+            <w:shd w:color="auto" w:fill="F2F2F2" w:themeFill="background1" w:themeFillShade="f2" w:val="clear"/>
+            <w:tcMar>
+              <w:left w:w="108" w:type="dxa"/>
+            </w:tcMar>
+          </w:tcPr>
+          <w:p>
+            <w:pPr>
+              <w:pStyle w:val="Normal"/>
+              <w:spacing w:lineRule="auto" w:line="240" w:before="0" w:after="0"/>
               <w:jc w:val="center"/>
               <w:rPr>
                 <w:rFonts w:ascii="Times New Roman" w:hAnsi="Times New Roman" w:cs="Times New Roman"/>
@@ -161,7 +184,9 @@
             </w:pPr>
             <w:r>
               <w:rPr>
-                <w:rFonts w:ascii="Times New Roman" w:hAnsi="Times New Roman" w:cs="Times New Roman"/>
+                <w:rFonts w:cs="Times New Roman" w:ascii="Times New Roman" w:hAnsi="Times New Roman"/>
+                <w:b/>
+                <w:bCs/>
               </w:rPr>
               <w:t>Team Member</w:t>
             </w:r>
@@ -169,10 +194,17 @@
         </w:tc>
         <w:tc>
           <w:tcPr>
-            <w:tcW w:w="2889" w:type="dxa"/>
-          </w:tcPr>
-          <w:p>
-            <w:pPr>
+            <w:tcW w:w="3292" w:type="dxa"/>
+            <w:tcBorders/>
+            <w:shd w:color="auto" w:fill="F2F2F2" w:themeFill="background1" w:themeFillShade="f2" w:val="clear"/>
+            <w:tcMar>
+              <w:left w:w="108" w:type="dxa"/>
+            </w:tcMar>
+          </w:tcPr>
+          <w:p>
+            <w:pPr>
+              <w:pStyle w:val="Normal"/>
+              <w:spacing w:lineRule="auto" w:line="240" w:before="0" w:after="0"/>
               <w:cnfStyle w:val="000000100000" w:firstRow="0" w:lastRow="0" w:firstColumn="0" w:lastColumn="0" w:oddVBand="0" w:evenVBand="0" w:oddHBand="1" w:evenHBand="0" w:firstRowFirstColumn="0" w:firstRowLastColumn="0" w:lastRowFirstColumn="0" w:lastRowLastColumn="0"/>
               <w:rPr>
                 <w:rFonts w:ascii="Times New Roman" w:hAnsi="Times New Roman" w:cs="Times New Roman"/>
@@ -180,7 +212,7 @@
             </w:pPr>
             <w:r>
               <w:rPr>
-                <w:rFonts w:ascii="Times New Roman" w:hAnsi="Times New Roman" w:cs="Times New Roman"/>
+                <w:rFonts w:cs="Times New Roman" w:ascii="Times New Roman" w:hAnsi="Times New Roman"/>
               </w:rPr>
               <w:t>Tasks Assigned</w:t>
             </w:r>
@@ -188,10 +220,17 @@
         </w:tc>
         <w:tc>
           <w:tcPr>
-            <w:tcW w:w="2889" w:type="dxa"/>
-          </w:tcPr>
-          <w:p>
-            <w:pPr>
+            <w:tcW w:w="2714" w:type="dxa"/>
+            <w:tcBorders/>
+            <w:shd w:color="auto" w:fill="F2F2F2" w:themeFill="background1" w:themeFillShade="f2" w:val="clear"/>
+            <w:tcMar>
+              <w:left w:w="108" w:type="dxa"/>
+            </w:tcMar>
+          </w:tcPr>
+          <w:p>
+            <w:pPr>
+              <w:pStyle w:val="Normal"/>
+              <w:spacing w:lineRule="auto" w:line="240" w:before="0" w:after="0"/>
               <w:cnfStyle w:val="000000100000" w:firstRow="0" w:lastRow="0" w:firstColumn="0" w:lastColumn="0" w:oddVBand="0" w:evenVBand="0" w:oddHBand="1" w:evenHBand="0" w:firstRowFirstColumn="0" w:firstRowLastColumn="0" w:lastRowFirstColumn="0" w:lastRowLastColumn="0"/>
               <w:rPr>
                 <w:rFonts w:ascii="Times New Roman" w:hAnsi="Times New Roman" w:cs="Times New Roman"/>
@@ -199,7 +238,7 @@
             </w:pPr>
             <w:r>
               <w:rPr>
-                <w:rFonts w:ascii="Times New Roman" w:hAnsi="Times New Roman" w:cs="Times New Roman"/>
+                <w:rFonts w:cs="Times New Roman" w:ascii="Times New Roman" w:hAnsi="Times New Roman"/>
               </w:rPr>
               <w:t>Accomplishment</w:t>
             </w:r>
@@ -208,12 +247,17 @@
       </w:tr>
       <w:tr>
         <w:trPr>
-          <w:trHeight w:val="1008"/>
+          <w:trHeight w:val="1008" w:hRule="atLeast"/>
         </w:trPr>
         <w:tc>
           <w:tcPr>
+            <w:tcW w:w="3344" w:type="dxa"/>
             <w:cnfStyle w:val="001000000000" w:firstRow="0" w:lastRow="0" w:firstColumn="1" w:lastColumn="0" w:oddVBand="0" w:evenVBand="0" w:oddHBand="0" w:evenHBand="0" w:firstRowFirstColumn="0" w:firstRowLastColumn="0" w:lastRowFirstColumn="0" w:lastRowLastColumn="0"/>
-            <w:tcW w:w="3572" w:type="dxa"/>
+            <w:tcBorders/>
+            <w:shd w:fill="auto" w:val="clear"/>
+            <w:tcMar>
+              <w:left w:w="108" w:type="dxa"/>
+            </w:tcMar>
           </w:tcPr>
           <w:p>
             <w:pPr>
@@ -222,14 +266,18 @@
                 <w:ilvl w:val="0"/>
                 <w:numId w:val="1"/>
               </w:numPr>
-              <w:rPr>
-                <w:rFonts w:ascii="Times New Roman" w:hAnsi="Times New Roman" w:cs="Times New Roman"/>
-                <w:sz w:val="24"/>
-              </w:rPr>
-            </w:pPr>
-            <w:r>
-              <w:rPr>
-                <w:rFonts w:ascii="Times New Roman" w:hAnsi="Times New Roman" w:cs="Times New Roman"/>
+              <w:spacing w:lineRule="auto" w:line="240" w:before="0" w:after="0"/>
+              <w:contextualSpacing/>
+              <w:rPr>
+                <w:rFonts w:ascii="Times New Roman" w:hAnsi="Times New Roman" w:cs="Times New Roman"/>
+                <w:sz w:val="24"/>
+              </w:rPr>
+            </w:pPr>
+            <w:r>
+              <w:rPr>
+                <w:rFonts w:cs="Times New Roman" w:ascii="Times New Roman" w:hAnsi="Times New Roman"/>
+                <w:b/>
+                <w:bCs/>
                 <w:sz w:val="24"/>
               </w:rPr>
               <w:t>Bethsua Martinez</w:t>
@@ -238,10 +286,17 @@
         </w:tc>
         <w:tc>
           <w:tcPr>
-            <w:tcW w:w="2889" w:type="dxa"/>
-          </w:tcPr>
-          <w:p>
-            <w:pPr>
+            <w:tcW w:w="3292" w:type="dxa"/>
+            <w:tcBorders/>
+            <w:shd w:fill="auto" w:val="clear"/>
+            <w:tcMar>
+              <w:left w:w="108" w:type="dxa"/>
+            </w:tcMar>
+          </w:tcPr>
+          <w:p>
+            <w:pPr>
+              <w:pStyle w:val="Normal"/>
+              <w:spacing w:lineRule="auto" w:line="240" w:before="0" w:after="0"/>
               <w:cnfStyle w:val="000000000000" w:firstRow="0" w:lastRow="0" w:firstColumn="0" w:lastColumn="0" w:oddVBand="0" w:evenVBand="0" w:oddHBand="0" w:evenHBand="0" w:firstRowFirstColumn="0" w:firstRowLastColumn="0" w:lastRowFirstColumn="0" w:lastRowLastColumn="0"/>
               <w:rPr>
                 <w:rFonts w:ascii="Times New Roman" w:hAnsi="Times New Roman" w:cs="Times New Roman"/>
@@ -250,35 +305,16 @@
             </w:pPr>
             <w:r>
               <w:rPr>
-                <w:rFonts w:ascii="Times New Roman" w:hAnsi="Times New Roman" w:cs="Times New Roman"/>
-                <w:sz w:val="24"/>
-              </w:rPr>
-              <w:t xml:space="preserve">Login </w:t>
-            </w:r>
-            <w:r>
-              <w:rPr>
-                <w:rFonts w:ascii="Times New Roman" w:hAnsi="Times New Roman" w:cs="Times New Roman"/>
-                <w:sz w:val="24"/>
-              </w:rPr>
-              <w:t xml:space="preserve">state </w:t>
-            </w:r>
-            <w:r>
-              <w:rPr>
-                <w:rFonts w:ascii="Times New Roman" w:hAnsi="Times New Roman" w:cs="Times New Roman"/>
-                <w:sz w:val="24"/>
-              </w:rPr>
-              <w:t>GUI</w:t>
-            </w:r>
-            <w:r>
-              <w:rPr>
-                <w:rFonts w:ascii="Times New Roman" w:hAnsi="Times New Roman" w:cs="Times New Roman"/>
-                <w:sz w:val="24"/>
-              </w:rPr>
-              <w:t xml:space="preserve"> </w:t>
-            </w:r>
-          </w:p>
-          <w:p>
-            <w:pPr>
+                <w:rFonts w:cs="Times New Roman" w:ascii="Times New Roman" w:hAnsi="Times New Roman"/>
+                <w:sz w:val="24"/>
+              </w:rPr>
+              <w:t xml:space="preserve">Login state GUI </w:t>
+            </w:r>
+          </w:p>
+          <w:p>
+            <w:pPr>
+              <w:pStyle w:val="Normal"/>
+              <w:spacing w:lineRule="auto" w:line="240" w:before="0" w:after="0"/>
               <w:cnfStyle w:val="000000000000" w:firstRow="0" w:lastRow="0" w:firstColumn="0" w:lastColumn="0" w:oddVBand="0" w:evenVBand="0" w:oddHBand="0" w:evenHBand="0" w:firstRowFirstColumn="0" w:firstRowLastColumn="0" w:lastRowFirstColumn="0" w:lastRowLastColumn="0"/>
               <w:rPr>
                 <w:rFonts w:ascii="Times New Roman" w:hAnsi="Times New Roman" w:cs="Times New Roman"/>
@@ -287,7 +323,7 @@
             </w:pPr>
             <w:r>
               <w:rPr>
-                <w:rFonts w:ascii="Times New Roman" w:hAnsi="Times New Roman" w:cs="Times New Roman"/>
+                <w:rFonts w:cs="Times New Roman" w:ascii="Times New Roman" w:hAnsi="Times New Roman"/>
                 <w:sz w:val="24"/>
               </w:rPr>
               <w:t>Tutor state GUI</w:t>
@@ -296,10 +332,17 @@
         </w:tc>
         <w:tc>
           <w:tcPr>
-            <w:tcW w:w="2889" w:type="dxa"/>
-          </w:tcPr>
-          <w:p>
-            <w:pPr>
+            <w:tcW w:w="2714" w:type="dxa"/>
+            <w:tcBorders/>
+            <w:shd w:fill="auto" w:val="clear"/>
+            <w:tcMar>
+              <w:left w:w="108" w:type="dxa"/>
+            </w:tcMar>
+          </w:tcPr>
+          <w:p>
+            <w:pPr>
+              <w:pStyle w:val="Normal"/>
+              <w:spacing w:lineRule="auto" w:line="240" w:before="0" w:after="0"/>
               <w:cnfStyle w:val="000000000000" w:firstRow="0" w:lastRow="0" w:firstColumn="0" w:lastColumn="0" w:oddVBand="0" w:evenVBand="0" w:oddHBand="0" w:evenHBand="0" w:firstRowFirstColumn="0" w:firstRowLastColumn="0" w:lastRowFirstColumn="0" w:lastRowLastColumn="0"/>
               <w:rPr>
                 <w:rFonts w:ascii="Times New Roman" w:hAnsi="Times New Roman" w:cs="Times New Roman"/>
@@ -308,21 +351,16 @@
             </w:pPr>
             <w:r>
               <w:rPr>
-                <w:rFonts w:ascii="Times New Roman" w:hAnsi="Times New Roman" w:cs="Times New Roman"/>
-                <w:sz w:val="24"/>
-              </w:rPr>
-              <w:t xml:space="preserve">Login </w:t>
-            </w:r>
-            <w:r>
-              <w:rPr>
-                <w:rFonts w:ascii="Times New Roman" w:hAnsi="Times New Roman" w:cs="Times New Roman"/>
-                <w:sz w:val="24"/>
-              </w:rPr>
-              <w:t>state GUI</w:t>
-            </w:r>
-          </w:p>
-          <w:p>
-            <w:pPr>
+                <w:rFonts w:cs="Times New Roman" w:ascii="Times New Roman" w:hAnsi="Times New Roman"/>
+                <w:sz w:val="24"/>
+              </w:rPr>
+              <w:t>Login state GUI</w:t>
+            </w:r>
+          </w:p>
+          <w:p>
+            <w:pPr>
+              <w:pStyle w:val="Normal"/>
+              <w:spacing w:lineRule="auto" w:line="240" w:before="0" w:after="0"/>
               <w:cnfStyle w:val="000000000000" w:firstRow="0" w:lastRow="0" w:firstColumn="0" w:lastColumn="0" w:oddVBand="0" w:evenVBand="0" w:oddHBand="0" w:evenHBand="0" w:firstRowFirstColumn="0" w:firstRowLastColumn="0" w:lastRowFirstColumn="0" w:lastRowLastColumn="0"/>
               <w:rPr>
                 <w:rFonts w:ascii="Times New Roman" w:hAnsi="Times New Roman" w:cs="Times New Roman"/>
@@ -331,7 +369,7 @@
             </w:pPr>
             <w:r>
               <w:rPr>
-                <w:rFonts w:ascii="Times New Roman" w:hAnsi="Times New Roman" w:cs="Times New Roman"/>
+                <w:rFonts w:cs="Times New Roman" w:ascii="Times New Roman" w:hAnsi="Times New Roman"/>
                 <w:sz w:val="24"/>
               </w:rPr>
               <w:t>Tutor state GUI</w:t>
@@ -341,13 +379,18 @@
       </w:tr>
       <w:tr>
         <w:trPr>
+          <w:trHeight w:val="1008" w:hRule="atLeast"/>
           <w:cnfStyle w:val="000000100000" w:firstRow="0" w:lastRow="0" w:firstColumn="0" w:lastColumn="0" w:oddVBand="0" w:evenVBand="0" w:oddHBand="1" w:evenHBand="0" w:firstRowFirstColumn="0" w:firstRowLastColumn="0" w:lastRowFirstColumn="0" w:lastRowLastColumn="0"/>
-          <w:trHeight w:val="1008"/>
         </w:trPr>
         <w:tc>
           <w:tcPr>
+            <w:tcW w:w="3344" w:type="dxa"/>
             <w:cnfStyle w:val="001000000000" w:firstRow="0" w:lastRow="0" w:firstColumn="1" w:lastColumn="0" w:oddVBand="0" w:evenVBand="0" w:oddHBand="0" w:evenHBand="0" w:firstRowFirstColumn="0" w:firstRowLastColumn="0" w:lastRowFirstColumn="0" w:lastRowLastColumn="0"/>
-            <w:tcW w:w="3572" w:type="dxa"/>
+            <w:tcBorders/>
+            <w:shd w:color="auto" w:fill="F2F2F2" w:themeFill="background1" w:themeFillShade="f2" w:val="clear"/>
+            <w:tcMar>
+              <w:left w:w="108" w:type="dxa"/>
+            </w:tcMar>
           </w:tcPr>
           <w:p>
             <w:pPr>
@@ -356,35 +399,37 @@
                 <w:ilvl w:val="0"/>
                 <w:numId w:val="1"/>
               </w:numPr>
-              <w:rPr>
-                <w:rFonts w:ascii="Times New Roman" w:hAnsi="Times New Roman" w:cs="Times New Roman"/>
-                <w:sz w:val="24"/>
-              </w:rPr>
-            </w:pPr>
-            <w:r>
-              <w:rPr>
-                <w:rFonts w:ascii="Times New Roman" w:hAnsi="Times New Roman" w:cs="Times New Roman"/>
-                <w:sz w:val="24"/>
-              </w:rPr>
-              <w:t xml:space="preserve">Luis </w:t>
-            </w:r>
-            <w:proofErr w:type="spellStart"/>
-            <w:r>
-              <w:rPr>
-                <w:rFonts w:ascii="Times New Roman" w:hAnsi="Times New Roman" w:cs="Times New Roman"/>
-                <w:sz w:val="24"/>
-              </w:rPr>
-              <w:t>Selvera</w:t>
-            </w:r>
-            <w:proofErr w:type="spellEnd"/>
-          </w:p>
-        </w:tc>
-        <w:tc>
-          <w:tcPr>
-            <w:tcW w:w="2889" w:type="dxa"/>
-          </w:tcPr>
-          <w:p>
-            <w:pPr>
+              <w:spacing w:lineRule="auto" w:line="240" w:before="0" w:after="0"/>
+              <w:contextualSpacing/>
+              <w:rPr>
+                <w:rFonts w:ascii="Times New Roman" w:hAnsi="Times New Roman" w:cs="Times New Roman"/>
+                <w:sz w:val="24"/>
+              </w:rPr>
+            </w:pPr>
+            <w:r>
+              <w:rPr>
+                <w:rFonts w:cs="Times New Roman" w:ascii="Times New Roman" w:hAnsi="Times New Roman"/>
+                <w:b/>
+                <w:bCs/>
+                <w:sz w:val="24"/>
+              </w:rPr>
+              <w:t>Luis Selvera</w:t>
+            </w:r>
+          </w:p>
+        </w:tc>
+        <w:tc>
+          <w:tcPr>
+            <w:tcW w:w="3292" w:type="dxa"/>
+            <w:tcBorders/>
+            <w:shd w:color="auto" w:fill="F2F2F2" w:themeFill="background1" w:themeFillShade="f2" w:val="clear"/>
+            <w:tcMar>
+              <w:left w:w="108" w:type="dxa"/>
+            </w:tcMar>
+          </w:tcPr>
+          <w:p>
+            <w:pPr>
+              <w:pStyle w:val="Normal"/>
+              <w:spacing w:lineRule="auto" w:line="240" w:before="0" w:after="0"/>
               <w:cnfStyle w:val="000000100000" w:firstRow="0" w:lastRow="0" w:firstColumn="0" w:lastColumn="0" w:oddVBand="0" w:evenVBand="0" w:oddHBand="1" w:evenHBand="0" w:firstRowFirstColumn="0" w:firstRowLastColumn="0" w:lastRowFirstColumn="0" w:lastRowLastColumn="0"/>
               <w:rPr>
                 <w:rFonts w:ascii="Times New Roman" w:hAnsi="Times New Roman" w:cs="Times New Roman"/>
@@ -393,21 +438,16 @@
             </w:pPr>
             <w:r>
               <w:rPr>
-                <w:rFonts w:ascii="Times New Roman" w:hAnsi="Times New Roman" w:cs="Times New Roman"/>
-                <w:sz w:val="24"/>
-              </w:rPr>
-              <w:t>Tutor Database</w:t>
-            </w:r>
-            <w:r>
-              <w:rPr>
-                <w:rFonts w:ascii="Times New Roman" w:hAnsi="Times New Roman" w:cs="Times New Roman"/>
-                <w:sz w:val="24"/>
-              </w:rPr>
-              <w:t xml:space="preserve"> </w:t>
-            </w:r>
-          </w:p>
-          <w:p>
-            <w:pPr>
+                <w:rFonts w:cs="Times New Roman" w:ascii="Times New Roman" w:hAnsi="Times New Roman"/>
+                <w:sz w:val="24"/>
+              </w:rPr>
+              <w:t xml:space="preserve">Tutor Database </w:t>
+            </w:r>
+          </w:p>
+          <w:p>
+            <w:pPr>
+              <w:pStyle w:val="Normal"/>
+              <w:spacing w:lineRule="auto" w:line="240" w:before="0" w:after="0"/>
               <w:cnfStyle w:val="000000100000" w:firstRow="0" w:lastRow="0" w:firstColumn="0" w:lastColumn="0" w:oddVBand="0" w:evenVBand="0" w:oddHBand="1" w:evenHBand="0" w:firstRowFirstColumn="0" w:firstRowLastColumn="0" w:lastRowFirstColumn="0" w:lastRowLastColumn="0"/>
               <w:rPr>
                 <w:rFonts w:ascii="Times New Roman" w:hAnsi="Times New Roman" w:cs="Times New Roman"/>
@@ -416,7 +456,7 @@
             </w:pPr>
             <w:r>
               <w:rPr>
-                <w:rFonts w:ascii="Times New Roman" w:hAnsi="Times New Roman" w:cs="Times New Roman"/>
+                <w:rFonts w:cs="Times New Roman" w:ascii="Times New Roman" w:hAnsi="Times New Roman"/>
                 <w:sz w:val="24"/>
               </w:rPr>
               <w:t>Database implementation</w:t>
@@ -425,10 +465,17 @@
         </w:tc>
         <w:tc>
           <w:tcPr>
-            <w:tcW w:w="2889" w:type="dxa"/>
-          </w:tcPr>
-          <w:p>
-            <w:pPr>
+            <w:tcW w:w="2714" w:type="dxa"/>
+            <w:tcBorders/>
+            <w:shd w:color="auto" w:fill="F2F2F2" w:themeFill="background1" w:themeFillShade="f2" w:val="clear"/>
+            <w:tcMar>
+              <w:left w:w="108" w:type="dxa"/>
+            </w:tcMar>
+          </w:tcPr>
+          <w:p>
+            <w:pPr>
+              <w:pStyle w:val="Normal"/>
+              <w:spacing w:lineRule="auto" w:line="240" w:before="0" w:after="0"/>
               <w:cnfStyle w:val="000000100000" w:firstRow="0" w:lastRow="0" w:firstColumn="0" w:lastColumn="0" w:oddVBand="0" w:evenVBand="0" w:oddHBand="1" w:evenHBand="0" w:firstRowFirstColumn="0" w:firstRowLastColumn="0" w:lastRowFirstColumn="0" w:lastRowLastColumn="0"/>
               <w:rPr>
                 <w:rFonts w:ascii="Times New Roman" w:hAnsi="Times New Roman" w:cs="Times New Roman"/>
@@ -437,29 +484,27 @@
             </w:pPr>
             <w:r>
               <w:rPr>
-                <w:rFonts w:ascii="Times New Roman" w:hAnsi="Times New Roman" w:cs="Times New Roman"/>
-                <w:sz w:val="24"/>
-              </w:rPr>
-              <w:t>Example databases for tutor, supervisor, and student.</w:t>
-            </w:r>
-            <w:r>
-              <w:rPr>
-                <w:rFonts w:ascii="Times New Roman" w:hAnsi="Times New Roman" w:cs="Times New Roman"/>
-                <w:sz w:val="24"/>
-              </w:rPr>
-              <w:t xml:space="preserve"> Controllers of Login</w:t>
+                <w:rFonts w:cs="Times New Roman" w:ascii="Times New Roman" w:hAnsi="Times New Roman"/>
+                <w:sz w:val="24"/>
+              </w:rPr>
+              <w:t>Example databases for tutor, supervisor, and student. Controllers of Login</w:t>
             </w:r>
           </w:p>
         </w:tc>
       </w:tr>
       <w:tr>
         <w:trPr>
-          <w:trHeight w:val="1008"/>
+          <w:trHeight w:val="1008" w:hRule="atLeast"/>
         </w:trPr>
         <w:tc>
           <w:tcPr>
+            <w:tcW w:w="3344" w:type="dxa"/>
             <w:cnfStyle w:val="001000000000" w:firstRow="0" w:lastRow="0" w:firstColumn="1" w:lastColumn="0" w:oddVBand="0" w:evenVBand="0" w:oddHBand="0" w:evenHBand="0" w:firstRowFirstColumn="0" w:firstRowLastColumn="0" w:lastRowFirstColumn="0" w:lastRowLastColumn="0"/>
-            <w:tcW w:w="3572" w:type="dxa"/>
+            <w:tcBorders/>
+            <w:shd w:fill="auto" w:val="clear"/>
+            <w:tcMar>
+              <w:left w:w="108" w:type="dxa"/>
+            </w:tcMar>
           </w:tcPr>
           <w:p>
             <w:pPr>
@@ -468,35 +513,37 @@
                 <w:ilvl w:val="0"/>
                 <w:numId w:val="1"/>
               </w:numPr>
-              <w:rPr>
-                <w:rFonts w:ascii="Times New Roman" w:hAnsi="Times New Roman" w:cs="Times New Roman"/>
-                <w:sz w:val="24"/>
-              </w:rPr>
-            </w:pPr>
-            <w:r>
-              <w:rPr>
-                <w:rFonts w:ascii="Times New Roman" w:hAnsi="Times New Roman" w:cs="Times New Roman"/>
-                <w:sz w:val="24"/>
-              </w:rPr>
-              <w:t xml:space="preserve">Kenneth </w:t>
-            </w:r>
-            <w:proofErr w:type="spellStart"/>
-            <w:r>
-              <w:rPr>
-                <w:rFonts w:ascii="Times New Roman" w:hAnsi="Times New Roman" w:cs="Times New Roman"/>
-                <w:sz w:val="24"/>
-              </w:rPr>
-              <w:t>Segarra</w:t>
-            </w:r>
-            <w:proofErr w:type="spellEnd"/>
-          </w:p>
-        </w:tc>
-        <w:tc>
-          <w:tcPr>
-            <w:tcW w:w="2889" w:type="dxa"/>
-          </w:tcPr>
-          <w:p>
-            <w:pPr>
+              <w:spacing w:lineRule="auto" w:line="240" w:before="0" w:after="0"/>
+              <w:contextualSpacing/>
+              <w:rPr>
+                <w:rFonts w:ascii="Times New Roman" w:hAnsi="Times New Roman" w:cs="Times New Roman"/>
+                <w:sz w:val="24"/>
+              </w:rPr>
+            </w:pPr>
+            <w:r>
+              <w:rPr>
+                <w:rFonts w:cs="Times New Roman" w:ascii="Times New Roman" w:hAnsi="Times New Roman"/>
+                <w:b/>
+                <w:bCs/>
+                <w:sz w:val="24"/>
+              </w:rPr>
+              <w:t>Kenneth Segarra</w:t>
+            </w:r>
+          </w:p>
+        </w:tc>
+        <w:tc>
+          <w:tcPr>
+            <w:tcW w:w="3292" w:type="dxa"/>
+            <w:tcBorders/>
+            <w:shd w:fill="auto" w:val="clear"/>
+            <w:tcMar>
+              <w:left w:w="108" w:type="dxa"/>
+            </w:tcMar>
+          </w:tcPr>
+          <w:p>
+            <w:pPr>
+              <w:pStyle w:val="Normal"/>
+              <w:spacing w:lineRule="auto" w:line="240" w:before="0" w:after="0"/>
               <w:cnfStyle w:val="000000000000" w:firstRow="0" w:lastRow="0" w:firstColumn="0" w:lastColumn="0" w:oddVBand="0" w:evenVBand="0" w:oddHBand="0" w:evenHBand="0" w:firstRowFirstColumn="0" w:firstRowLastColumn="0" w:lastRowFirstColumn="0" w:lastRowLastColumn="0"/>
               <w:rPr>
                 <w:rFonts w:ascii="Times New Roman" w:hAnsi="Times New Roman" w:cs="Times New Roman"/>
@@ -505,7 +552,7 @@
             </w:pPr>
             <w:r>
               <w:rPr>
-                <w:rFonts w:ascii="Times New Roman" w:hAnsi="Times New Roman" w:cs="Times New Roman"/>
+                <w:rFonts w:cs="Times New Roman" w:ascii="Times New Roman" w:hAnsi="Times New Roman"/>
                 <w:sz w:val="24"/>
               </w:rPr>
               <w:t>Supervisor state GUI</w:t>
@@ -513,6 +560,8 @@
           </w:p>
           <w:p>
             <w:pPr>
+              <w:pStyle w:val="Normal"/>
+              <w:spacing w:lineRule="auto" w:line="240" w:before="0" w:after="0"/>
               <w:cnfStyle w:val="000000000000" w:firstRow="0" w:lastRow="0" w:firstColumn="0" w:lastColumn="0" w:oddVBand="0" w:evenVBand="0" w:oddHBand="0" w:evenHBand="0" w:firstRowFirstColumn="0" w:firstRowLastColumn="0" w:lastRowFirstColumn="0" w:lastRowLastColumn="0"/>
               <w:rPr>
                 <w:rFonts w:ascii="Times New Roman" w:hAnsi="Times New Roman" w:cs="Times New Roman"/>
@@ -521,7 +570,7 @@
             </w:pPr>
             <w:r>
               <w:rPr>
-                <w:rFonts w:ascii="Times New Roman" w:hAnsi="Times New Roman" w:cs="Times New Roman"/>
+                <w:rFonts w:cs="Times New Roman" w:ascii="Times New Roman" w:hAnsi="Times New Roman"/>
                 <w:sz w:val="24"/>
               </w:rPr>
               <w:t>Supervisor Database</w:t>
@@ -530,26 +579,46 @@
         </w:tc>
         <w:tc>
           <w:tcPr>
-            <w:tcW w:w="2889" w:type="dxa"/>
-          </w:tcPr>
-          <w:p>
-            <w:pPr>
+            <w:tcW w:w="2714" w:type="dxa"/>
+            <w:tcBorders/>
+            <w:shd w:fill="auto" w:val="clear"/>
+            <w:tcMar>
+              <w:left w:w="108" w:type="dxa"/>
+            </w:tcMar>
+          </w:tcPr>
+          <w:p>
+            <w:pPr>
+              <w:pStyle w:val="Normal"/>
+              <w:spacing w:lineRule="auto" w:line="240" w:before="0" w:after="0"/>
               <w:cnfStyle w:val="000000000000" w:firstRow="0" w:lastRow="0" w:firstColumn="0" w:lastColumn="0" w:oddVBand="0" w:evenVBand="0" w:oddHBand="0" w:evenHBand="0" w:firstRowFirstColumn="0" w:firstRowLastColumn="0" w:lastRowFirstColumn="0" w:lastRowLastColumn="0"/>
-              <w:rPr>
-                <w:rFonts w:ascii="Times New Roman" w:hAnsi="Times New Roman" w:cs="Times New Roman"/>
-                <w:sz w:val="24"/>
-              </w:rPr>
-            </w:pPr>
-            <w:r>
-              <w:rPr>
-                <w:rFonts w:ascii="Times New Roman" w:hAnsi="Times New Roman" w:cs="Times New Roman"/>
-                <w:sz w:val="24"/>
-              </w:rPr>
-              <w:t>Supervisor state login with popup menu to add session to list.</w:t>
-            </w:r>
-          </w:p>
-          <w:p>
-            <w:pPr>
+              <w:rPr/>
+            </w:pPr>
+            <w:r>
+              <w:rPr>
+                <w:rFonts w:cs="Times New Roman" w:ascii="Times New Roman" w:hAnsi="Times New Roman"/>
+                <w:sz w:val="24"/>
+              </w:rPr>
+              <w:t xml:space="preserve">Supervisor state </w:t>
+            </w:r>
+            <w:r>
+              <w:rPr>
+                <w:rFonts w:cs="Times New Roman" w:ascii="Times New Roman" w:hAnsi="Times New Roman"/>
+                <w:sz w:val="24"/>
+              </w:rPr>
+              <w:t>activity log and tutors information</w:t>
+            </w:r>
+            <w:r>
+              <w:rPr>
+                <w:rFonts w:cs="Times New Roman" w:ascii="Times New Roman" w:hAnsi="Times New Roman"/>
+                <w:sz w:val="24"/>
+              </w:rPr>
+              <w:t xml:space="preserve"> </w:t>
+            </w:r>
+          </w:p>
+          <w:p>
+            <w:pPr>
+              <w:pStyle w:val="Normal"/>
+              <w:spacing w:lineRule="auto" w:line="240" w:before="0" w:after="0"/>
               <w:cnfStyle w:val="000000000000" w:firstRow="0" w:lastRow="0" w:firstColumn="0" w:lastColumn="0" w:oddVBand="0" w:evenVBand="0" w:oddHBand="0" w:evenHBand="0" w:firstRowFirstColumn="0" w:firstRowLastColumn="0" w:lastRowFirstColumn="0" w:lastRowLastColumn="0"/>
               <w:rPr>
                 <w:rFonts w:ascii="Times New Roman" w:hAnsi="Times New Roman" w:cs="Times New Roman"/>
@@ -557,24 +626,25 @@
               </w:rPr>
             </w:pPr>
             <w:r>
-              <w:rPr>
-                <w:rFonts w:ascii="Times New Roman" w:hAnsi="Times New Roman" w:cs="Times New Roman"/>
-                <w:sz w:val="24"/>
-              </w:rPr>
-              <w:t>Supervisor database</w:t>
+              <w:rPr/>
             </w:r>
           </w:p>
         </w:tc>
       </w:tr>
       <w:tr>
         <w:trPr>
+          <w:trHeight w:val="1008" w:hRule="atLeast"/>
           <w:cnfStyle w:val="000000100000" w:firstRow="0" w:lastRow="0" w:firstColumn="0" w:lastColumn="0" w:oddVBand="0" w:evenVBand="0" w:oddHBand="1" w:evenHBand="0" w:firstRowFirstColumn="0" w:firstRowLastColumn="0" w:lastRowFirstColumn="0" w:lastRowLastColumn="0"/>
-          <w:trHeight w:val="1008"/>
         </w:trPr>
         <w:tc>
           <w:tcPr>
+            <w:tcW w:w="3344" w:type="dxa"/>
             <w:cnfStyle w:val="001000000000" w:firstRow="0" w:lastRow="0" w:firstColumn="1" w:lastColumn="0" w:oddVBand="0" w:evenVBand="0" w:oddHBand="0" w:evenHBand="0" w:firstRowFirstColumn="0" w:firstRowLastColumn="0" w:lastRowFirstColumn="0" w:lastRowLastColumn="0"/>
-            <w:tcW w:w="3572" w:type="dxa"/>
+            <w:tcBorders/>
+            <w:shd w:color="auto" w:fill="F2F2F2" w:themeFill="background1" w:themeFillShade="f2" w:val="clear"/>
+            <w:tcMar>
+              <w:left w:w="108" w:type="dxa"/>
+            </w:tcMar>
           </w:tcPr>
           <w:p>
             <w:pPr>
@@ -583,35 +653,37 @@
                 <w:ilvl w:val="0"/>
                 <w:numId w:val="1"/>
               </w:numPr>
-              <w:rPr>
-                <w:rFonts w:ascii="Times New Roman" w:hAnsi="Times New Roman" w:cs="Times New Roman"/>
-                <w:sz w:val="24"/>
-              </w:rPr>
-            </w:pPr>
-            <w:proofErr w:type="spellStart"/>
-            <w:r>
-              <w:rPr>
-                <w:rFonts w:ascii="Times New Roman" w:hAnsi="Times New Roman" w:cs="Times New Roman"/>
-                <w:sz w:val="24"/>
-              </w:rPr>
-              <w:t>Osiel</w:t>
-            </w:r>
-            <w:proofErr w:type="spellEnd"/>
-            <w:r>
-              <w:rPr>
-                <w:rFonts w:ascii="Times New Roman" w:hAnsi="Times New Roman" w:cs="Times New Roman"/>
-                <w:sz w:val="24"/>
-              </w:rPr>
-              <w:t xml:space="preserve"> Juarez</w:t>
-            </w:r>
-          </w:p>
-        </w:tc>
-        <w:tc>
-          <w:tcPr>
-            <w:tcW w:w="2889" w:type="dxa"/>
-          </w:tcPr>
-          <w:p>
-            <w:pPr>
+              <w:spacing w:lineRule="auto" w:line="240" w:before="0" w:after="0"/>
+              <w:contextualSpacing/>
+              <w:rPr>
+                <w:rFonts w:ascii="Times New Roman" w:hAnsi="Times New Roman" w:cs="Times New Roman"/>
+                <w:sz w:val="24"/>
+              </w:rPr>
+            </w:pPr>
+            <w:r>
+              <w:rPr>
+                <w:rFonts w:cs="Times New Roman" w:ascii="Times New Roman" w:hAnsi="Times New Roman"/>
+                <w:b/>
+                <w:bCs/>
+                <w:sz w:val="24"/>
+              </w:rPr>
+              <w:t>Osiel Juarez</w:t>
+            </w:r>
+          </w:p>
+        </w:tc>
+        <w:tc>
+          <w:tcPr>
+            <w:tcW w:w="3292" w:type="dxa"/>
+            <w:tcBorders/>
+            <w:shd w:color="auto" w:fill="F2F2F2" w:themeFill="background1" w:themeFillShade="f2" w:val="clear"/>
+            <w:tcMar>
+              <w:left w:w="108" w:type="dxa"/>
+            </w:tcMar>
+          </w:tcPr>
+          <w:p>
+            <w:pPr>
+              <w:pStyle w:val="Normal"/>
+              <w:spacing w:lineRule="auto" w:line="240" w:before="0" w:after="0"/>
               <w:cnfStyle w:val="000000100000" w:firstRow="0" w:lastRow="0" w:firstColumn="0" w:lastColumn="0" w:oddVBand="0" w:evenVBand="0" w:oddHBand="1" w:evenHBand="0" w:firstRowFirstColumn="0" w:firstRowLastColumn="0" w:lastRowFirstColumn="0" w:lastRowLastColumn="0"/>
               <w:rPr>
                 <w:rFonts w:ascii="Times New Roman" w:hAnsi="Times New Roman" w:cs="Times New Roman"/>
@@ -620,7 +692,7 @@
             </w:pPr>
             <w:r>
               <w:rPr>
-                <w:rFonts w:ascii="Times New Roman" w:hAnsi="Times New Roman" w:cs="Times New Roman"/>
+                <w:rFonts w:cs="Times New Roman" w:ascii="Times New Roman" w:hAnsi="Times New Roman"/>
                 <w:sz w:val="24"/>
               </w:rPr>
               <w:t>Student Database</w:t>
@@ -629,10 +701,17 @@
         </w:tc>
         <w:tc>
           <w:tcPr>
-            <w:tcW w:w="2889" w:type="dxa"/>
-          </w:tcPr>
-          <w:p>
-            <w:pPr>
+            <w:tcW w:w="2714" w:type="dxa"/>
+            <w:tcBorders/>
+            <w:shd w:color="auto" w:fill="F2F2F2" w:themeFill="background1" w:themeFillShade="f2" w:val="clear"/>
+            <w:tcMar>
+              <w:left w:w="108" w:type="dxa"/>
+            </w:tcMar>
+          </w:tcPr>
+          <w:p>
+            <w:pPr>
+              <w:pStyle w:val="Normal"/>
+              <w:spacing w:lineRule="auto" w:line="240" w:before="0" w:after="0"/>
               <w:cnfStyle w:val="000000100000" w:firstRow="0" w:lastRow="0" w:firstColumn="0" w:lastColumn="0" w:oddVBand="0" w:evenVBand="0" w:oddHBand="1" w:evenHBand="0" w:firstRowFirstColumn="0" w:firstRowLastColumn="0" w:lastRowFirstColumn="0" w:lastRowLastColumn="0"/>
               <w:rPr>
                 <w:rFonts w:ascii="Times New Roman" w:hAnsi="Times New Roman" w:cs="Times New Roman"/>
@@ -640,23 +719,24 @@
               </w:rPr>
             </w:pPr>
             <w:r>
-              <w:rPr>
-                <w:rFonts w:ascii="Times New Roman" w:hAnsi="Times New Roman" w:cs="Times New Roman"/>
-                <w:sz w:val="24"/>
-              </w:rPr>
-              <w:t>Student database example</w:t>
+              <w:rPr/>
             </w:r>
           </w:p>
         </w:tc>
       </w:tr>
       <w:tr>
         <w:trPr>
-          <w:trHeight w:val="1008"/>
+          <w:trHeight w:val="1008" w:hRule="atLeast"/>
         </w:trPr>
         <w:tc>
           <w:tcPr>
+            <w:tcW w:w="3344" w:type="dxa"/>
             <w:cnfStyle w:val="001000000000" w:firstRow="0" w:lastRow="0" w:firstColumn="1" w:lastColumn="0" w:oddVBand="0" w:evenVBand="0" w:oddHBand="0" w:evenHBand="0" w:firstRowFirstColumn="0" w:firstRowLastColumn="0" w:lastRowFirstColumn="0" w:lastRowLastColumn="0"/>
-            <w:tcW w:w="3572" w:type="dxa"/>
+            <w:tcBorders/>
+            <w:shd w:fill="auto" w:val="clear"/>
+            <w:tcMar>
+              <w:left w:w="108" w:type="dxa"/>
+            </w:tcMar>
           </w:tcPr>
           <w:p>
             <w:pPr>
@@ -665,44 +745,37 @@
                 <w:ilvl w:val="0"/>
                 <w:numId w:val="1"/>
               </w:numPr>
-              <w:rPr>
-                <w:rFonts w:ascii="Times New Roman" w:hAnsi="Times New Roman" w:cs="Times New Roman"/>
-                <w:sz w:val="24"/>
-              </w:rPr>
-            </w:pPr>
-            <w:proofErr w:type="spellStart"/>
-            <w:r>
-              <w:rPr>
-                <w:rFonts w:ascii="Times New Roman" w:hAnsi="Times New Roman" w:cs="Times New Roman"/>
-                <w:sz w:val="24"/>
-              </w:rPr>
-              <w:t>Elyvic</w:t>
-            </w:r>
-            <w:proofErr w:type="spellEnd"/>
-            <w:r>
-              <w:rPr>
-                <w:rFonts w:ascii="Times New Roman" w:hAnsi="Times New Roman" w:cs="Times New Roman"/>
-                <w:sz w:val="24"/>
-              </w:rPr>
-              <w:t xml:space="preserve"> </w:t>
-            </w:r>
-            <w:proofErr w:type="spellStart"/>
-            <w:r>
-              <w:rPr>
-                <w:rFonts w:ascii="Times New Roman" w:hAnsi="Times New Roman" w:cs="Times New Roman"/>
-                <w:sz w:val="24"/>
-              </w:rPr>
-              <w:t>Cabais</w:t>
-            </w:r>
-            <w:proofErr w:type="spellEnd"/>
-          </w:p>
-        </w:tc>
-        <w:tc>
-          <w:tcPr>
-            <w:tcW w:w="2889" w:type="dxa"/>
-          </w:tcPr>
-          <w:p>
-            <w:pPr>
+              <w:spacing w:lineRule="auto" w:line="240" w:before="0" w:after="0"/>
+              <w:contextualSpacing/>
+              <w:rPr>
+                <w:rFonts w:ascii="Times New Roman" w:hAnsi="Times New Roman" w:cs="Times New Roman"/>
+                <w:sz w:val="24"/>
+              </w:rPr>
+            </w:pPr>
+            <w:r>
+              <w:rPr>
+                <w:rFonts w:cs="Times New Roman" w:ascii="Times New Roman" w:hAnsi="Times New Roman"/>
+                <w:b/>
+                <w:bCs/>
+                <w:sz w:val="24"/>
+              </w:rPr>
+              <w:t>Elyvic Cabais</w:t>
+            </w:r>
+          </w:p>
+        </w:tc>
+        <w:tc>
+          <w:tcPr>
+            <w:tcW w:w="3292" w:type="dxa"/>
+            <w:tcBorders/>
+            <w:shd w:fill="auto" w:val="clear"/>
+            <w:tcMar>
+              <w:left w:w="108" w:type="dxa"/>
+            </w:tcMar>
+          </w:tcPr>
+          <w:p>
+            <w:pPr>
+              <w:pStyle w:val="Normal"/>
+              <w:spacing w:lineRule="auto" w:line="240" w:before="0" w:after="0"/>
               <w:cnfStyle w:val="000000000000" w:firstRow="0" w:lastRow="0" w:firstColumn="0" w:lastColumn="0" w:oddVBand="0" w:evenVBand="0" w:oddHBand="0" w:evenHBand="0" w:firstRowFirstColumn="0" w:firstRowLastColumn="0" w:lastRowFirstColumn="0" w:lastRowLastColumn="0"/>
               <w:rPr>
                 <w:rFonts w:ascii="Times New Roman" w:hAnsi="Times New Roman" w:cs="Times New Roman"/>
@@ -711,7 +784,7 @@
             </w:pPr>
             <w:r>
               <w:rPr>
-                <w:rFonts w:ascii="Times New Roman" w:hAnsi="Times New Roman" w:cs="Times New Roman"/>
+                <w:rFonts w:cs="Times New Roman" w:ascii="Times New Roman" w:hAnsi="Times New Roman"/>
                 <w:sz w:val="24"/>
               </w:rPr>
               <w:t>Student state GUI</w:t>
@@ -720,45 +793,61 @@
         </w:tc>
         <w:tc>
           <w:tcPr>
-            <w:tcW w:w="2889" w:type="dxa"/>
-          </w:tcPr>
-          <w:p>
-            <w:pPr>
+            <w:tcW w:w="2714" w:type="dxa"/>
+            <w:tcBorders/>
+            <w:shd w:fill="auto" w:val="clear"/>
+            <w:tcMar>
+              <w:left w:w="108" w:type="dxa"/>
+            </w:tcMar>
+          </w:tcPr>
+          <w:p>
+            <w:pPr>
+              <w:pStyle w:val="Normal"/>
+              <w:spacing w:lineRule="auto" w:line="240" w:before="0" w:after="0"/>
               <w:cnfStyle w:val="000000000000" w:firstRow="0" w:lastRow="0" w:firstColumn="0" w:lastColumn="0" w:oddVBand="0" w:evenVBand="0" w:oddHBand="0" w:evenHBand="0" w:firstRowFirstColumn="0" w:firstRowLastColumn="0" w:lastRowFirstColumn="0" w:lastRowLastColumn="0"/>
-              <w:rPr>
-                <w:rFonts w:ascii="Times New Roman" w:hAnsi="Times New Roman" w:cs="Times New Roman"/>
-                <w:sz w:val="24"/>
-              </w:rPr>
-            </w:pPr>
-            <w:r>
-              <w:rPr>
-                <w:rFonts w:ascii="Times New Roman" w:hAnsi="Times New Roman" w:cs="Times New Roman"/>
-                <w:sz w:val="24"/>
-              </w:rPr>
-              <w:t>Student GUI and controller</w:t>
+              <w:rPr/>
+            </w:pPr>
+            <w:r>
+              <w:rPr>
+                <w:rFonts w:cs="Times New Roman" w:ascii="Times New Roman" w:hAnsi="Times New Roman"/>
+                <w:sz w:val="24"/>
+              </w:rPr>
+              <w:t>Student GUI and controller with popup menu to add session to list.</w:t>
             </w:r>
           </w:p>
         </w:tc>
       </w:tr>
     </w:tbl>
-    <w:p/>
+    <w:p>
+      <w:pPr>
+        <w:pStyle w:val="Normal"/>
+        <w:widowControl/>
+        <w:bidi w:val="0"/>
+        <w:spacing w:lineRule="auto" w:line="259" w:before="0" w:after="160"/>
+        <w:jc w:val="left"/>
+        <w:rPr/>
+      </w:pPr>
+      <w:r>
+        <w:rPr/>
+      </w:r>
+    </w:p>
     <w:sectPr>
+      <w:type w:val="nextPage"/>
       <w:pgSz w:w="12240" w:h="15840"/>
-      <w:pgMar w:top="1440" w:right="1440" w:bottom="1440" w:left="1440" w:header="720" w:footer="720" w:gutter="0"/>
-      <w:cols w:space="720"/>
-      <w:docGrid w:linePitch="360"/>
+      <w:pgMar w:left="1440" w:right="1440" w:header="0" w:top="1440" w:footer="0" w:bottom="1440" w:gutter="0"/>
+      <w:pgNumType w:fmt="decimal"/>
+      <w:formProt w:val="false"/>
+      <w:textDirection w:val="lrTb"/>
+      <w:docGrid w:type="default" w:linePitch="360" w:charSpace="4294965247"/>
     </w:sectPr>
   </w:body>
 </w:document>
 </file>
 
 <file path=word/numbering.xml><?xml version="1.0" encoding="utf-8"?>
-<w:numbering xmlns:wpc="http://schemas.microsoft.com/office/word/2010/wordprocessingCanvas" xmlns:cx="http://schemas.microsoft.com/office/drawing/2014/chartex" xmlns:cx1="http://schemas.microsoft.com/office/drawing/2015/9/8/chartex" xmlns:cx2="http://schemas.microsoft.com/office/drawing/2015/10/21/chartex" xmlns:cx3="http://schemas.microsoft.com/office/drawing/2016/5/9/chartex" xmlns:cx4="http://schemas.microsoft.com/office/drawing/2016/5/10/chartex" xmlns:cx5="http://schemas.microsoft.com/office/drawing/2016/5/11/chartex" xmlns:cx6="http://schemas.microsoft.com/office/drawing/2016/5/12/chartex" xmlns:cx7="http://schemas.microsoft.com/office/drawing/2016/5/13/chartex" xmlns:cx8="http://schemas.microsoft.com/office/drawing/2016/5/14/chartex" xmlns:mc="http://schemas.openxmlformats.org/markup-compatibility/2006" xmlns:aink="http://schemas.microsoft.com/office/drawing/2016/ink" xmlns:am3d="http://schemas.microsoft.com/office/drawing/2017/model3d" xmlns:o="urn:schemas-microsoft-com:office:office" xmlns:r="http://schemas.openxmlformats.org/officeDocument/2006/relationships" xmlns:m="http://schemas.openxmlformats.org/officeDocument/2006/math" xmlns:v="urn:schemas-microsoft-com:vml" xmlns:wp14="http://schemas.microsoft.com/office/word/2010/wordprocessingDrawing" xmlns:wp="http://schemas.openxmlformats.org/drawingml/2006/wordprocessingDrawing" xmlns:w10="urn:schemas-microsoft-com:office:word" xmlns:w="http://schemas.openxmlformats.org/wordprocessingml/2006/main" xmlns:w14="http://schemas.microsoft.com/office/word/2010/wordml" xmlns:w15="http://schemas.microsoft.com/office/word/2012/wordml" xmlns:w16cid="http://schemas.microsoft.com/office/word/2016/wordml/cid" xmlns:w16se="http://schemas.microsoft.com/office/word/2015/wordml/symex" xmlns:wpg="http://schemas.microsoft.com/office/word/2010/wordprocessingGroup" xmlns:wpi="http://schemas.microsoft.com/office/word/2010/wordprocessingInk" xmlns:wne="http://schemas.microsoft.com/office/word/2006/wordml" xmlns:wps="http://schemas.microsoft.com/office/word/2010/wordprocessingShape" mc:Ignorable="w14 w15 w16se w16cid wp14">
-  <w:abstractNum w:abstractNumId="0" w15:restartNumberingAfterBreak="0">
-    <w:nsid w:val="5E911F99"/>
-    <w:multiLevelType w:val="hybridMultilevel"/>
-    <w:tmpl w:val="6B8C5874"/>
-    <w:lvl w:ilvl="0" w:tplc="0409000F">
+<w:numbering xmlns:w="http://schemas.openxmlformats.org/wordprocessingml/2006/main" xmlns:o="urn:schemas-microsoft-com:office:office" xmlns:r="http://schemas.openxmlformats.org/officeDocument/2006/relationships" xmlns:v="urn:schemas-microsoft-com:vml">
+  <w:abstractNum w:abstractNumId="1">
+    <w:lvl w:ilvl="0">
       <w:start w:val="1"/>
       <w:numFmt w:val="decimal"/>
       <w:lvlText w:val="%1."/>
@@ -766,11 +855,8 @@
       <w:pPr>
         <w:ind w:left="900" w:hanging="360"/>
       </w:pPr>
-      <w:rPr>
-        <w:rFonts w:hint="default"/>
-      </w:rPr>
     </w:lvl>
-    <w:lvl w:ilvl="1" w:tplc="04090019" w:tentative="1">
+    <w:lvl w:ilvl="1">
       <w:start w:val="1"/>
       <w:numFmt w:val="lowerLetter"/>
       <w:lvlText w:val="%2."/>
@@ -779,7 +865,7 @@
         <w:ind w:left="1620" w:hanging="360"/>
       </w:pPr>
     </w:lvl>
-    <w:lvl w:ilvl="2" w:tplc="0409001B" w:tentative="1">
+    <w:lvl w:ilvl="2">
       <w:start w:val="1"/>
       <w:numFmt w:val="lowerRoman"/>
       <w:lvlText w:val="%3."/>
@@ -788,7 +874,7 @@
         <w:ind w:left="2340" w:hanging="180"/>
       </w:pPr>
     </w:lvl>
-    <w:lvl w:ilvl="3" w:tplc="0409000F" w:tentative="1">
+    <w:lvl w:ilvl="3">
       <w:start w:val="1"/>
       <w:numFmt w:val="decimal"/>
       <w:lvlText w:val="%4."/>
@@ -797,7 +883,7 @@
         <w:ind w:left="3060" w:hanging="360"/>
       </w:pPr>
     </w:lvl>
-    <w:lvl w:ilvl="4" w:tplc="04090019" w:tentative="1">
+    <w:lvl w:ilvl="4">
       <w:start w:val="1"/>
       <w:numFmt w:val="lowerLetter"/>
       <w:lvlText w:val="%5."/>
@@ -806,7 +892,7 @@
         <w:ind w:left="3780" w:hanging="360"/>
       </w:pPr>
     </w:lvl>
-    <w:lvl w:ilvl="5" w:tplc="0409001B" w:tentative="1">
+    <w:lvl w:ilvl="5">
       <w:start w:val="1"/>
       <w:numFmt w:val="lowerRoman"/>
       <w:lvlText w:val="%6."/>
@@ -815,7 +901,7 @@
         <w:ind w:left="4500" w:hanging="180"/>
       </w:pPr>
     </w:lvl>
-    <w:lvl w:ilvl="6" w:tplc="0409000F" w:tentative="1">
+    <w:lvl w:ilvl="6">
       <w:start w:val="1"/>
       <w:numFmt w:val="decimal"/>
       <w:lvlText w:val="%7."/>
@@ -824,7 +910,7 @@
         <w:ind w:left="5220" w:hanging="360"/>
       </w:pPr>
     </w:lvl>
-    <w:lvl w:ilvl="7" w:tplc="04090019" w:tentative="1">
+    <w:lvl w:ilvl="7">
       <w:start w:val="1"/>
       <w:numFmt w:val="lowerLetter"/>
       <w:lvlText w:val="%8."/>
@@ -833,7 +919,7 @@
         <w:ind w:left="5940" w:hanging="360"/>
       </w:pPr>
     </w:lvl>
-    <w:lvl w:ilvl="8" w:tplc="0409001B" w:tentative="1">
+    <w:lvl w:ilvl="8">
       <w:start w:val="1"/>
       <w:numFmt w:val="lowerRoman"/>
       <w:lvlText w:val="%9."/>
@@ -843,40 +929,160 @@
       </w:pPr>
     </w:lvl>
   </w:abstractNum>
+  <w:abstractNum w:abstractNumId="2">
+    <w:lvl w:ilvl="0">
+      <w:start w:val="1"/>
+      <w:numFmt w:val="none"/>
+      <w:suff w:val="nothing"/>
+      <w:lvlText w:val=""/>
+      <w:lvlJc w:val="left"/>
+      <w:pPr>
+        <w:tabs>
+          <w:tab w:val="num" w:pos="432"/>
+        </w:tabs>
+        <w:ind w:left="432" w:hanging="432"/>
+      </w:pPr>
+    </w:lvl>
+    <w:lvl w:ilvl="1">
+      <w:start w:val="1"/>
+      <w:numFmt w:val="none"/>
+      <w:suff w:val="nothing"/>
+      <w:lvlText w:val=""/>
+      <w:lvlJc w:val="left"/>
+      <w:pPr>
+        <w:tabs>
+          <w:tab w:val="num" w:pos="576"/>
+        </w:tabs>
+        <w:ind w:left="576" w:hanging="576"/>
+      </w:pPr>
+    </w:lvl>
+    <w:lvl w:ilvl="2">
+      <w:start w:val="1"/>
+      <w:numFmt w:val="none"/>
+      <w:suff w:val="nothing"/>
+      <w:lvlText w:val=""/>
+      <w:lvlJc w:val="left"/>
+      <w:pPr>
+        <w:tabs>
+          <w:tab w:val="num" w:pos="720"/>
+        </w:tabs>
+        <w:ind w:left="720" w:hanging="720"/>
+      </w:pPr>
+    </w:lvl>
+    <w:lvl w:ilvl="3">
+      <w:start w:val="1"/>
+      <w:numFmt w:val="none"/>
+      <w:suff w:val="nothing"/>
+      <w:lvlText w:val=""/>
+      <w:lvlJc w:val="left"/>
+      <w:pPr>
+        <w:tabs>
+          <w:tab w:val="num" w:pos="864"/>
+        </w:tabs>
+        <w:ind w:left="864" w:hanging="864"/>
+      </w:pPr>
+    </w:lvl>
+    <w:lvl w:ilvl="4">
+      <w:start w:val="1"/>
+      <w:numFmt w:val="none"/>
+      <w:suff w:val="nothing"/>
+      <w:lvlText w:val=""/>
+      <w:lvlJc w:val="left"/>
+      <w:pPr>
+        <w:tabs>
+          <w:tab w:val="num" w:pos="1008"/>
+        </w:tabs>
+        <w:ind w:left="1008" w:hanging="1008"/>
+      </w:pPr>
+    </w:lvl>
+    <w:lvl w:ilvl="5">
+      <w:start w:val="1"/>
+      <w:numFmt w:val="none"/>
+      <w:suff w:val="nothing"/>
+      <w:lvlText w:val=""/>
+      <w:lvlJc w:val="left"/>
+      <w:pPr>
+        <w:tabs>
+          <w:tab w:val="num" w:pos="1152"/>
+        </w:tabs>
+        <w:ind w:left="1152" w:hanging="1152"/>
+      </w:pPr>
+    </w:lvl>
+    <w:lvl w:ilvl="6">
+      <w:start w:val="1"/>
+      <w:numFmt w:val="none"/>
+      <w:suff w:val="nothing"/>
+      <w:lvlText w:val=""/>
+      <w:lvlJc w:val="left"/>
+      <w:pPr>
+        <w:tabs>
+          <w:tab w:val="num" w:pos="1296"/>
+        </w:tabs>
+        <w:ind w:left="1296" w:hanging="1296"/>
+      </w:pPr>
+    </w:lvl>
+    <w:lvl w:ilvl="7">
+      <w:start w:val="1"/>
+      <w:numFmt w:val="none"/>
+      <w:suff w:val="nothing"/>
+      <w:lvlText w:val=""/>
+      <w:lvlJc w:val="left"/>
+      <w:pPr>
+        <w:tabs>
+          <w:tab w:val="num" w:pos="1440"/>
+        </w:tabs>
+        <w:ind w:left="1440" w:hanging="1440"/>
+      </w:pPr>
+    </w:lvl>
+    <w:lvl w:ilvl="8">
+      <w:start w:val="1"/>
+      <w:numFmt w:val="none"/>
+      <w:suff w:val="nothing"/>
+      <w:lvlText w:val=""/>
+      <w:lvlJc w:val="left"/>
+      <w:pPr>
+        <w:tabs>
+          <w:tab w:val="num" w:pos="1584"/>
+        </w:tabs>
+        <w:ind w:left="1584" w:hanging="1584"/>
+      </w:pPr>
+    </w:lvl>
+  </w:abstractNum>
   <w:num w:numId="1">
-    <w:abstractNumId w:val="0"/>
+    <w:abstractNumId w:val="1"/>
+  </w:num>
+  <w:num w:numId="2">
+    <w:abstractNumId w:val="2"/>
   </w:num>
 </w:numbering>
 </file>
 
 <file path=word/styles.xml><?xml version="1.0" encoding="utf-8"?>
-<w:styles xmlns:mc="http://schemas.openxmlformats.org/markup-compatibility/2006" xmlns:r="http://schemas.openxmlformats.org/officeDocument/2006/relationships" xmlns:w="http://schemas.openxmlformats.org/wordprocessingml/2006/main" xmlns:w14="http://schemas.microsoft.com/office/word/2010/wordml" xmlns:w15="http://schemas.microsoft.com/office/word/2012/wordml" xmlns:w16cid="http://schemas.microsoft.com/office/word/2016/wordml/cid" xmlns:w16se="http://schemas.microsoft.com/office/word/2015/wordml/symex" mc:Ignorable="w14 w15 w16se w16cid">
+<w:styles xmlns:w="http://schemas.openxmlformats.org/wordprocessingml/2006/main" xmlns:w14="http://schemas.microsoft.com/office/word/2010/wordml" xmlns:mc="http://schemas.openxmlformats.org/markup-compatibility/2006" mc:Ignorable="w14">
   <w:docDefaults>
     <w:rPrDefault>
       <w:rPr>
-        <w:rFonts w:asciiTheme="minorHAnsi" w:eastAsiaTheme="minorHAnsi" w:hAnsiTheme="minorHAnsi" w:cstheme="minorBidi"/>
+        <w:rFonts w:ascii="Calibri" w:hAnsi="Calibri" w:eastAsia="Calibri" w:cs="" w:asciiTheme="minorHAnsi" w:cstheme="minorBidi" w:eastAsiaTheme="minorHAnsi" w:hAnsiTheme="minorHAnsi"/>
         <w:sz w:val="22"/>
         <w:szCs w:val="22"/>
         <w:lang w:val="en-US" w:eastAsia="en-US" w:bidi="ar-SA"/>
       </w:rPr>
     </w:rPrDefault>
     <w:pPrDefault>
-      <w:pPr>
-        <w:spacing w:after="160" w:line="259" w:lineRule="auto"/>
-      </w:pPr>
+      <w:pPr/>
     </w:pPrDefault>
   </w:docDefaults>
   <w:latentStyles w:defLockedState="0" w:defUIPriority="99" w:defSemiHidden="0" w:defUnhideWhenUsed="0" w:defQFormat="0" w:count="375">
     <w:lsdException w:name="Normal" w:uiPriority="0" w:qFormat="1"/>
     <w:lsdException w:name="heading 1" w:uiPriority="9" w:qFormat="1"/>
-    <w:lsdException w:name="heading 2" w:semiHidden="1" w:uiPriority="9" w:unhideWhenUsed="1" w:qFormat="1"/>
-    <w:lsdException w:name="heading 3" w:semiHidden="1" w:uiPriority="9" w:unhideWhenUsed="1" w:qFormat="1"/>
-    <w:lsdException w:name="heading 4" w:semiHidden="1" w:uiPriority="9" w:unhideWhenUsed="1" w:qFormat="1"/>
-    <w:lsdException w:name="heading 5" w:semiHidden="1" w:uiPriority="9" w:unhideWhenUsed="1" w:qFormat="1"/>
-    <w:lsdException w:name="heading 6" w:semiHidden="1" w:uiPriority="9" w:unhideWhenUsed="1" w:qFormat="1"/>
-    <w:lsdException w:name="heading 7" w:semiHidden="1" w:uiPriority="9" w:unhideWhenUsed="1" w:qFormat="1"/>
-    <w:lsdException w:name="heading 8" w:semiHidden="1" w:uiPriority="9" w:unhideWhenUsed="1" w:qFormat="1"/>
-    <w:lsdException w:name="heading 9" w:semiHidden="1" w:uiPriority="9" w:unhideWhenUsed="1" w:qFormat="1"/>
+    <w:lsdException w:name="heading 2" w:uiPriority="9" w:semiHidden="1" w:unhideWhenUsed="1" w:qFormat="1"/>
+    <w:lsdException w:name="heading 3" w:uiPriority="9" w:semiHidden="1" w:unhideWhenUsed="1" w:qFormat="1"/>
+    <w:lsdException w:name="heading 4" w:uiPriority="9" w:semiHidden="1" w:unhideWhenUsed="1" w:qFormat="1"/>
+    <w:lsdException w:name="heading 5" w:uiPriority="9" w:semiHidden="1" w:unhideWhenUsed="1" w:qFormat="1"/>
+    <w:lsdException w:name="heading 6" w:uiPriority="9" w:semiHidden="1" w:unhideWhenUsed="1" w:qFormat="1"/>
+    <w:lsdException w:name="heading 7" w:uiPriority="9" w:semiHidden="1" w:unhideWhenUsed="1" w:qFormat="1"/>
+    <w:lsdException w:name="heading 8" w:uiPriority="9" w:semiHidden="1" w:unhideWhenUsed="1" w:qFormat="1"/>
+    <w:lsdException w:name="heading 9" w:uiPriority="9" w:semiHidden="1" w:unhideWhenUsed="1" w:qFormat="1"/>
     <w:lsdException w:name="index 1" w:semiHidden="1" w:unhideWhenUsed="1"/>
     <w:lsdException w:name="index 2" w:semiHidden="1" w:unhideWhenUsed="1"/>
     <w:lsdException w:name="index 3" w:semiHidden="1" w:unhideWhenUsed="1"/>
@@ -886,22 +1092,22 @@
     <w:lsdException w:name="index 7" w:semiHidden="1" w:unhideWhenUsed="1"/>
     <w:lsdException w:name="index 8" w:semiHidden="1" w:unhideWhenUsed="1"/>
     <w:lsdException w:name="index 9" w:semiHidden="1" w:unhideWhenUsed="1"/>
-    <w:lsdException w:name="toc 1" w:semiHidden="1" w:uiPriority="39" w:unhideWhenUsed="1"/>
-    <w:lsdException w:name="toc 2" w:semiHidden="1" w:uiPriority="39" w:unhideWhenUsed="1"/>
-    <w:lsdException w:name="toc 3" w:semiHidden="1" w:uiPriority="39" w:unhideWhenUsed="1"/>
-    <w:lsdException w:name="toc 4" w:semiHidden="1" w:uiPriority="39" w:unhideWhenUsed="1"/>
-    <w:lsdException w:name="toc 5" w:semiHidden="1" w:uiPriority="39" w:unhideWhenUsed="1"/>
-    <w:lsdException w:name="toc 6" w:semiHidden="1" w:uiPriority="39" w:unhideWhenUsed="1"/>
-    <w:lsdException w:name="toc 7" w:semiHidden="1" w:uiPriority="39" w:unhideWhenUsed="1"/>
-    <w:lsdException w:name="toc 8" w:semiHidden="1" w:uiPriority="39" w:unhideWhenUsed="1"/>
-    <w:lsdException w:name="toc 9" w:semiHidden="1" w:uiPriority="39" w:unhideWhenUsed="1"/>
+    <w:lsdException w:name="toc 1" w:uiPriority="39" w:semiHidden="1" w:unhideWhenUsed="1"/>
+    <w:lsdException w:name="toc 2" w:uiPriority="39" w:semiHidden="1" w:unhideWhenUsed="1"/>
+    <w:lsdException w:name="toc 3" w:uiPriority="39" w:semiHidden="1" w:unhideWhenUsed="1"/>
+    <w:lsdException w:name="toc 4" w:uiPriority="39" w:semiHidden="1" w:unhideWhenUsed="1"/>
+    <w:lsdException w:name="toc 5" w:uiPriority="39" w:semiHidden="1" w:unhideWhenUsed="1"/>
+    <w:lsdException w:name="toc 6" w:uiPriority="39" w:semiHidden="1" w:unhideWhenUsed="1"/>
+    <w:lsdException w:name="toc 7" w:uiPriority="39" w:semiHidden="1" w:unhideWhenUsed="1"/>
+    <w:lsdException w:name="toc 8" w:uiPriority="39" w:semiHidden="1" w:unhideWhenUsed="1"/>
+    <w:lsdException w:name="toc 9" w:uiPriority="39" w:semiHidden="1" w:unhideWhenUsed="1"/>
     <w:lsdException w:name="Normal Indent" w:semiHidden="1" w:unhideWhenUsed="1"/>
     <w:lsdException w:name="footnote text" w:semiHidden="1" w:unhideWhenUsed="1"/>
     <w:lsdException w:name="annotation text" w:semiHidden="1" w:unhideWhenUsed="1"/>
     <w:lsdException w:name="header" w:semiHidden="1" w:unhideWhenUsed="1"/>
     <w:lsdException w:name="footer" w:semiHidden="1" w:unhideWhenUsed="1"/>
     <w:lsdException w:name="index heading" w:semiHidden="1" w:unhideWhenUsed="1"/>
-    <w:lsdException w:name="caption" w:semiHidden="1" w:uiPriority="35" w:unhideWhenUsed="1" w:qFormat="1"/>
+    <w:lsdException w:name="caption" w:uiPriority="35" w:semiHidden="1" w:unhideWhenUsed="1" w:qFormat="1"/>
     <w:lsdException w:name="table of figures" w:semiHidden="1" w:unhideWhenUsed="1"/>
     <w:lsdException w:name="envelope address" w:semiHidden="1" w:unhideWhenUsed="1"/>
     <w:lsdException w:name="envelope return" w:semiHidden="1" w:unhideWhenUsed="1"/>
@@ -932,7 +1138,7 @@
     <w:lsdException w:name="Title" w:uiPriority="10" w:qFormat="1"/>
     <w:lsdException w:name="Closing" w:semiHidden="1" w:unhideWhenUsed="1"/>
     <w:lsdException w:name="Signature" w:semiHidden="1" w:unhideWhenUsed="1"/>
-    <w:lsdException w:name="Default Paragraph Font" w:semiHidden="1" w:uiPriority="1" w:unhideWhenUsed="1"/>
+    <w:lsdException w:name="Default Paragraph Font" w:uiPriority="1" w:semiHidden="1" w:unhideWhenUsed="1"/>
     <w:lsdException w:name="Body Text" w:semiHidden="1" w:unhideWhenUsed="1"/>
     <w:lsdException w:name="Body Text Indent" w:semiHidden="1" w:unhideWhenUsed="1"/>
     <w:lsdException w:name="List Continue" w:semiHidden="1" w:unhideWhenUsed="1"/>
@@ -1132,8 +1338,8 @@
     <w:lsdException w:name="Subtle Reference" w:uiPriority="31" w:qFormat="1"/>
     <w:lsdException w:name="Intense Reference" w:uiPriority="32" w:qFormat="1"/>
     <w:lsdException w:name="Book Title" w:uiPriority="33" w:qFormat="1"/>
-    <w:lsdException w:name="Bibliography" w:semiHidden="1" w:uiPriority="37" w:unhideWhenUsed="1"/>
-    <w:lsdException w:name="TOC Heading" w:semiHidden="1" w:uiPriority="39" w:unhideWhenUsed="1" w:qFormat="1"/>
+    <w:lsdException w:name="Bibliography" w:uiPriority="37" w:semiHidden="1" w:unhideWhenUsed="1"/>
+    <w:lsdException w:name="TOC Heading" w:uiPriority="39" w:semiHidden="1" w:unhideWhenUsed="1" w:qFormat="1"/>
     <w:lsdException w:name="Plain Table 1" w:uiPriority="41"/>
     <w:lsdException w:name="Plain Table 2" w:uiPriority="42"/>
     <w:lsdException w:name="Plain Table 3" w:uiPriority="43"/>
@@ -1243,16 +1449,109 @@
     <w:lsdException w:name="Hashtag" w:semiHidden="1" w:unhideWhenUsed="1"/>
     <w:lsdException w:name="Unresolved Mention" w:semiHidden="1" w:unhideWhenUsed="1"/>
   </w:latentStyles>
-  <w:style w:type="paragraph" w:default="1" w:styleId="Normal">
+  <w:style w:type="paragraph" w:styleId="Normal" w:default="1">
     <w:name w:val="Normal"/>
     <w:qFormat/>
-    <w:rsid w:val="0079193A"/>
+    <w:rsid w:val="0079193a"/>
+    <w:pPr>
+      <w:widowControl/>
+      <w:bidi w:val="0"/>
+      <w:spacing w:lineRule="auto" w:line="259" w:before="0" w:after="160"/>
+      <w:jc w:val="left"/>
+    </w:pPr>
+    <w:rPr>
+      <w:rFonts w:ascii="Calibri" w:hAnsi="Calibri" w:eastAsia="Calibri" w:cs="" w:asciiTheme="minorHAnsi" w:cstheme="minorBidi" w:eastAsiaTheme="minorHAnsi" w:hAnsiTheme="minorHAnsi"/>
+      <w:color w:val="auto"/>
+      <w:sz w:val="22"/>
+      <w:szCs w:val="22"/>
+      <w:lang w:val="en-US" w:eastAsia="en-US" w:bidi="ar-SA"/>
+    </w:rPr>
   </w:style>
-  <w:style w:type="character" w:default="1" w:styleId="DefaultParagraphFont">
+  <w:style w:type="character" w:styleId="DefaultParagraphFont" w:default="1">
     <w:name w:val="Default Paragraph Font"/>
     <w:uiPriority w:val="1"/>
     <w:semiHidden/>
     <w:unhideWhenUsed/>
+    <w:qFormat/>
+    <w:rPr/>
+  </w:style>
+  <w:style w:type="paragraph" w:styleId="Heading">
+    <w:name w:val="Heading"/>
+    <w:basedOn w:val="Normal"/>
+    <w:next w:val="TextBody"/>
+    <w:qFormat/>
+    <w:pPr>
+      <w:keepNext/>
+      <w:spacing w:before="240" w:after="120"/>
+    </w:pPr>
+    <w:rPr>
+      <w:rFonts w:ascii="Liberation Sans" w:hAnsi="Liberation Sans" w:eastAsia="Noto Sans CJK SC Regular" w:cs="FreeSans"/>
+      <w:sz w:val="28"/>
+      <w:szCs w:val="28"/>
+    </w:rPr>
+  </w:style>
+  <w:style w:type="paragraph" w:styleId="TextBody">
+    <w:name w:val="Body Text"/>
+    <w:basedOn w:val="Normal"/>
+    <w:pPr>
+      <w:spacing w:lineRule="auto" w:line="288" w:before="0" w:after="140"/>
+    </w:pPr>
+    <w:rPr/>
+  </w:style>
+  <w:style w:type="paragraph" w:styleId="List">
+    <w:name w:val="List"/>
+    <w:basedOn w:val="TextBody"/>
+    <w:pPr/>
+    <w:rPr>
+      <w:rFonts w:cs="FreeSans"/>
+    </w:rPr>
+  </w:style>
+  <w:style w:type="paragraph" w:styleId="Caption">
+    <w:name w:val="Caption"/>
+    <w:basedOn w:val="Normal"/>
+    <w:qFormat/>
+    <w:pPr>
+      <w:suppressLineNumbers/>
+      <w:spacing w:before="120" w:after="120"/>
+    </w:pPr>
+    <w:rPr>
+      <w:rFonts w:cs="FreeSans"/>
+      <w:i/>
+      <w:iCs/>
+      <w:sz w:val="24"/>
+      <w:szCs w:val="24"/>
+    </w:rPr>
+  </w:style>
+  <w:style w:type="paragraph" w:styleId="Index">
+    <w:name w:val="Index"/>
+    <w:basedOn w:val="Normal"/>
+    <w:qFormat/>
+    <w:pPr>
+      <w:suppressLineNumbers/>
+    </w:pPr>
+    <w:rPr>
+      <w:rFonts w:cs="FreeSans"/>
+    </w:rPr>
+  </w:style>
+  <w:style w:type="paragraph" w:styleId="ListParagraph">
+    <w:name w:val="List Paragraph"/>
+    <w:basedOn w:val="Normal"/>
+    <w:uiPriority w:val="34"/>
+    <w:qFormat/>
+    <w:rsid w:val="0079193a"/>
+    <w:pPr>
+      <w:spacing w:before="0" w:after="160"/>
+      <w:ind w:left="720" w:hanging="0"/>
+      <w:contextualSpacing/>
+    </w:pPr>
+    <w:rPr/>
+  </w:style>
+  <w:style w:type="numbering" w:styleId="NoList" w:default="1">
+    <w:name w:val="No List"/>
+    <w:uiPriority w:val="99"/>
+    <w:semiHidden/>
+    <w:unhideWhenUsed/>
+    <w:qFormat/>
   </w:style>
   <w:style w:type="table" w:default="1" w:styleId="TableNormal">
     <w:name w:val="Normal Table"/>
@@ -1269,28 +1568,11 @@
       </w:tblCellMar>
     </w:tblPr>
   </w:style>
-  <w:style w:type="numbering" w:default="1" w:styleId="NoList">
-    <w:name w:val="No List"/>
-    <w:uiPriority w:val="99"/>
-    <w:semiHidden/>
-    <w:unhideWhenUsed/>
-  </w:style>
-  <w:style w:type="paragraph" w:styleId="ListParagraph">
-    <w:name w:val="List Paragraph"/>
-    <w:basedOn w:val="Normal"/>
-    <w:uiPriority w:val="34"/>
-    <w:qFormat/>
-    <w:rsid w:val="0079193A"/>
-    <w:pPr>
-      <w:ind w:left="720"/>
-      <w:contextualSpacing/>
-    </w:pPr>
-  </w:style>
   <w:style w:type="table" w:styleId="PlainTable1">
     <w:name w:val="Plain Table 1"/>
     <w:basedOn w:val="TableNormal"/>
     <w:uiPriority w:val="41"/>
-    <w:rsid w:val="0079193A"/>
+    <w:rsid w:val="0079193a"/>
     <w:pPr>
       <w:spacing w:after="0" w:line="240" w:lineRule="auto"/>
     </w:pPr>
@@ -1298,12 +1580,12 @@
       <w:tblStyleRowBandSize w:val="1"/>
       <w:tblStyleColBandSize w:val="1"/>
       <w:tblBorders>
-        <w:top w:val="single" w:sz="4" w:space="0" w:color="BFBFBF" w:themeColor="background1" w:themeShade="BF"/>
-        <w:left w:val="single" w:sz="4" w:space="0" w:color="BFBFBF" w:themeColor="background1" w:themeShade="BF"/>
-        <w:bottom w:val="single" w:sz="4" w:space="0" w:color="BFBFBF" w:themeColor="background1" w:themeShade="BF"/>
-        <w:right w:val="single" w:sz="4" w:space="0" w:color="BFBFBF" w:themeColor="background1" w:themeShade="BF"/>
-        <w:insideH w:val="single" w:sz="4" w:space="0" w:color="BFBFBF" w:themeColor="background1" w:themeShade="BF"/>
-        <w:insideV w:val="single" w:sz="4" w:space="0" w:color="BFBFBF" w:themeColor="background1" w:themeShade="BF"/>
+        <w:top w:val="single" w:color="BFBFBF" w:themeColor="background1" w:sz="4" w:space="0"/>
+        <w:left w:val="single" w:color="BFBFBF" w:themeColor="background1" w:sz="4" w:space="0"/>
+        <w:bottom w:val="single" w:color="BFBFBF" w:themeColor="background1" w:sz="4" w:space="0"/>
+        <w:right w:val="single" w:color="BFBFBF" w:themeColor="background1" w:sz="4" w:space="0"/>
+        <w:insideH w:val="single" w:color="BFBFBF" w:themeColor="background1" w:sz="4" w:space="0"/>
+        <w:insideV w:val="single" w:color="BFBFBF" w:themeColor="background1" w:sz="4" w:space="0"/>
       </w:tblBorders>
     </w:tblPr>
     <w:tblStylePr w:type="firstRow">
@@ -1311,6 +1593,7 @@
         <w:b/>
         <w:bCs/>
       </w:rPr>
+      <w:tblPr/>
     </w:tblStylePr>
     <w:tblStylePr w:type="lastRow">
       <w:rPr>
@@ -1320,7 +1603,7 @@
       <w:tblPr/>
       <w:tcPr>
         <w:tcBorders>
-          <w:top w:val="double" w:sz="4" w:space="0" w:color="BFBFBF" w:themeColor="background1" w:themeShade="BF"/>
+          <w:top w:val="double" w:color="BFBFBF" w:themeColor="background1" w:sz="4" w:space="0"/>
         </w:tcBorders>
       </w:tcPr>
     </w:tblStylePr>
@@ -1329,23 +1612,25 @@
         <w:b/>
         <w:bCs/>
       </w:rPr>
+      <w:tblPr/>
     </w:tblStylePr>
     <w:tblStylePr w:type="lastCol">
       <w:rPr>
         <w:b/>
         <w:bCs/>
       </w:rPr>
+      <w:tblPr/>
     </w:tblStylePr>
     <w:tblStylePr w:type="band1Vert">
       <w:tblPr/>
       <w:tcPr>
-        <w:shd w:val="clear" w:color="auto" w:fill="F2F2F2" w:themeFill="background1" w:themeFillShade="F2"/>
+        <w:shd w:val="clear" w:color="auto" w:fill="F2F2F2" w:themeFill="background1" w:themeFillShade="f2"/>
       </w:tcPr>
     </w:tblStylePr>
     <w:tblStylePr w:type="band1Horz">
       <w:tblPr/>
       <w:tcPr>
-        <w:shd w:val="clear" w:color="auto" w:fill="F2F2F2" w:themeFill="background1" w:themeFillShade="F2"/>
+        <w:shd w:val="clear" w:color="auto" w:fill="F2F2F2" w:themeFill="background1" w:themeFillShade="f2"/>
       </w:tcPr>
     </w:tblStylePr>
   </w:style>

</xml_diff>